<commit_message>
added main to doc
</commit_message>
<xml_diff>
--- a/Zenith Chronicle III.docx
+++ b/Zenith Chronicle III.docx
@@ -4130,15 +4130,6 @@
     </w:tbl>
     <w:p>
       <w:pPr>
-        <w:rPr>
-          <w:rFonts w:ascii="TH Sarabun New" w:hAnsi="TH Sarabun New" w:cs="TH Sarabun New"/>
-          <w:sz w:val="36"/>
-          <w:szCs w:val="44"/>
-        </w:rPr>
-      </w:pPr>
-    </w:p>
-    <w:p>
-      <w:pPr>
         <w:spacing w:after="0"/>
         <w:rPr>
           <w:rFonts w:ascii="TH Sarabun New" w:hAnsi="TH Sarabun New" w:cs="TH Sarabun New"/>
@@ -4357,16 +4348,6 @@
           <w:szCs w:val="44"/>
         </w:rPr>
       </w:pPr>
-    </w:p>
-    <w:p>
-      <w:pPr>
-        <w:spacing w:before="360" w:after="0"/>
-        <w:rPr>
-          <w:rFonts w:ascii="TH Sarabun New" w:hAnsi="TH Sarabun New" w:cs="TH Sarabun New"/>
-          <w:sz w:val="36"/>
-          <w:szCs w:val="44"/>
-        </w:rPr>
-      </w:pPr>
       <w:r>
         <w:rPr>
           <w:rFonts w:ascii="TH Sarabun New" w:hAnsi="TH Sarabun New" w:cs="TH Sarabun New"/>
@@ -4561,6 +4542,176 @@
           <w:rFonts w:ascii="TH Sarabun New" w:hAnsi="TH Sarabun New" w:cs="TH Sarabun New"/>
           <w:b/>
           <w:bCs/>
+          <w:sz w:val="40"/>
+          <w:szCs w:val="48"/>
+        </w:rPr>
+      </w:pPr>
+      <w:r>
+        <w:rPr>
+          <w:rFonts w:ascii="TH Sarabun New" w:hAnsi="TH Sarabun New" w:cs="TH Sarabun New"/>
+          <w:b/>
+          <w:bCs/>
+          <w:sz w:val="40"/>
+          <w:szCs w:val="48"/>
+        </w:rPr>
+        <w:t xml:space="preserve">1.2 Enum </w:t>
+      </w:r>
+      <w:proofErr w:type="spellStart"/>
+      <w:r>
+        <w:rPr>
+          <w:rFonts w:ascii="TH Sarabun New" w:hAnsi="TH Sarabun New" w:cs="TH Sarabun New"/>
+          <w:b/>
+          <w:bCs/>
+          <w:sz w:val="40"/>
+          <w:szCs w:val="48"/>
+        </w:rPr>
+        <w:t>KeyStatus</w:t>
+      </w:r>
+      <w:proofErr w:type="spellEnd"/>
+    </w:p>
+    <w:p>
+      <w:pPr>
+        <w:spacing w:before="360" w:after="0"/>
+        <w:ind w:firstLine="720"/>
+        <w:rPr>
+          <w:rFonts w:ascii="TH Sarabun New" w:hAnsi="TH Sarabun New" w:cs="TH Sarabun New"/>
+          <w:sz w:val="36"/>
+          <w:szCs w:val="44"/>
+        </w:rPr>
+      </w:pPr>
+      <w:r>
+        <w:rPr>
+          <w:rFonts w:ascii="TH Sarabun New" w:hAnsi="TH Sarabun New" w:cs="TH Sarabun New"/>
+          <w:sz w:val="36"/>
+          <w:szCs w:val="44"/>
+        </w:rPr>
+        <w:t xml:space="preserve">FREE, PRESS, DOWN, RELEASE </w:t>
+      </w:r>
+    </w:p>
+    <w:p>
+      <w:pPr>
+        <w:spacing w:before="360"/>
+        <w:rPr>
+          <w:rFonts w:ascii="TH Sarabun New" w:hAnsi="TH Sarabun New" w:cs="TH Sarabun New"/>
+          <w:b/>
+          <w:bCs/>
+          <w:sz w:val="40"/>
+          <w:szCs w:val="48"/>
+        </w:rPr>
+      </w:pPr>
+      <w:r>
+        <w:rPr>
+          <w:rFonts w:ascii="TH Sarabun New" w:hAnsi="TH Sarabun New" w:cs="TH Sarabun New"/>
+          <w:b/>
+          <w:bCs/>
+          <w:sz w:val="40"/>
+          <w:szCs w:val="48"/>
+        </w:rPr>
+        <w:t xml:space="preserve">1.3 Enum </w:t>
+      </w:r>
+      <w:proofErr w:type="spellStart"/>
+      <w:r>
+        <w:rPr>
+          <w:rFonts w:ascii="TH Sarabun New" w:hAnsi="TH Sarabun New" w:cs="TH Sarabun New"/>
+          <w:b/>
+          <w:bCs/>
+          <w:sz w:val="40"/>
+          <w:szCs w:val="48"/>
+        </w:rPr>
+        <w:t>PlayerStatus</w:t>
+      </w:r>
+      <w:proofErr w:type="spellEnd"/>
+    </w:p>
+    <w:p>
+      <w:pPr>
+        <w:spacing w:before="360" w:after="0"/>
+        <w:ind w:firstLine="720"/>
+        <w:rPr>
+          <w:rFonts w:ascii="TH Sarabun New" w:hAnsi="TH Sarabun New" w:cs="TH Sarabun New"/>
+          <w:sz w:val="36"/>
+          <w:szCs w:val="44"/>
+        </w:rPr>
+      </w:pPr>
+      <w:r>
+        <w:rPr>
+          <w:rFonts w:ascii="TH Sarabun New" w:hAnsi="TH Sarabun New" w:cs="TH Sarabun New"/>
+          <w:sz w:val="36"/>
+          <w:szCs w:val="44"/>
+        </w:rPr>
+        <w:t>IDLE, RUN, ONGROUND, GOINGUP, FALLING, RIGHT, LEFT, ATTACKING, DIE, DASHING</w:t>
+      </w:r>
+    </w:p>
+    <w:p>
+      <w:pPr>
+        <w:spacing w:before="360"/>
+        <w:rPr>
+          <w:rFonts w:ascii="TH Sarabun New" w:hAnsi="TH Sarabun New" w:cs="TH Sarabun New"/>
+          <w:b/>
+          <w:bCs/>
+          <w:sz w:val="40"/>
+          <w:szCs w:val="48"/>
+        </w:rPr>
+      </w:pPr>
+      <w:r>
+        <w:rPr>
+          <w:rFonts w:ascii="TH Sarabun New" w:hAnsi="TH Sarabun New" w:cs="TH Sarabun New"/>
+          <w:b/>
+          <w:bCs/>
+          <w:sz w:val="40"/>
+          <w:szCs w:val="48"/>
+        </w:rPr>
+        <w:lastRenderedPageBreak/>
+        <w:t>1.4 Enum B</w:t>
+      </w:r>
+      <w:proofErr w:type="spellStart"/>
+      <w:r>
+        <w:rPr>
+          <w:rFonts w:ascii="TH Sarabun New" w:hAnsi="TH Sarabun New" w:cs="TH Sarabun New"/>
+          <w:b/>
+          <w:bCs/>
+          <w:sz w:val="40"/>
+          <w:szCs w:val="48"/>
+        </w:rPr>
+        <w:t>ossStatus</w:t>
+      </w:r>
+      <w:proofErr w:type="spellEnd"/>
+      <w:r>
+        <w:rPr>
+          <w:rFonts w:ascii="TH Sarabun New" w:hAnsi="TH Sarabun New" w:cs="TH Sarabun New"/>
+          <w:b/>
+          <w:bCs/>
+          <w:sz w:val="40"/>
+          <w:szCs w:val="48"/>
+        </w:rPr>
+        <w:t xml:space="preserve"> </w:t>
+      </w:r>
+    </w:p>
+    <w:p>
+      <w:pPr>
+        <w:spacing w:before="360" w:after="0"/>
+        <w:ind w:firstLine="720"/>
+        <w:rPr>
+          <w:rFonts w:ascii="TH Sarabun New" w:hAnsi="TH Sarabun New" w:cs="TH Sarabun New"/>
+          <w:sz w:val="36"/>
+          <w:szCs w:val="44"/>
+        </w:rPr>
+      </w:pPr>
+      <w:r>
+        <w:rPr>
+          <w:rFonts w:ascii="TH Sarabun New" w:hAnsi="TH Sarabun New" w:cs="TH Sarabun New"/>
+          <w:sz w:val="36"/>
+          <w:szCs w:val="44"/>
+        </w:rPr>
+        <w:t>WALK, DIE, PREPARING, STRIKING, IDLE</w:t>
+      </w:r>
+    </w:p>
+    <w:p>
+      <w:pPr>
+        <w:spacing w:before="360"/>
+        <w:rPr>
+          <w:rFonts w:ascii="TH Sarabun New" w:hAnsi="TH Sarabun New" w:cs="TH Sarabun New"/>
+          <w:b/>
+          <w:bCs/>
           <w:sz w:val="48"/>
           <w:szCs w:val="56"/>
         </w:rPr>
@@ -4642,7 +4793,6 @@
           <w:sz w:val="36"/>
           <w:szCs w:val="44"/>
         </w:rPr>
-        <w:lastRenderedPageBreak/>
         <w:t>2.1.1 Constructors</w:t>
       </w:r>
     </w:p>
@@ -5627,7 +5777,6 @@
                 <w:sz w:val="36"/>
                 <w:szCs w:val="44"/>
               </w:rPr>
-              <w:lastRenderedPageBreak/>
               <w:t xml:space="preserve">+ </w:t>
             </w:r>
             <w:proofErr w:type="gramStart"/>
@@ -6325,6 +6474,7 @@
           <w:sz w:val="36"/>
           <w:szCs w:val="44"/>
         </w:rPr>
+        <w:lastRenderedPageBreak/>
         <w:t>2.2.1 Constructors</w:t>
       </w:r>
     </w:p>
@@ -6615,7 +6765,6 @@
           <w:sz w:val="36"/>
           <w:szCs w:val="44"/>
         </w:rPr>
-        <w:lastRenderedPageBreak/>
         <w:t>2.2.3 Methods</w:t>
       </w:r>
     </w:p>
@@ -7127,6 +7276,7 @@
                 <w:sz w:val="36"/>
                 <w:szCs w:val="44"/>
               </w:rPr>
+              <w:lastRenderedPageBreak/>
               <w:t xml:space="preserve">Set </w:t>
             </w:r>
             <w:proofErr w:type="spellStart"/>
@@ -7199,6 +7349,7 @@
           <w:sz w:val="36"/>
           <w:szCs w:val="44"/>
         </w:rPr>
+        <w:lastRenderedPageBreak/>
         <w:t>2.3.2 Fields</w:t>
       </w:r>
     </w:p>
@@ -7492,7 +7643,6 @@
                 <w:sz w:val="36"/>
                 <w:szCs w:val="44"/>
               </w:rPr>
-              <w:lastRenderedPageBreak/>
               <w:t>#</w:t>
             </w:r>
             <w:proofErr w:type="gramStart"/>
@@ -8539,6 +8689,7 @@
                 <w:sz w:val="36"/>
                 <w:szCs w:val="44"/>
               </w:rPr>
+              <w:lastRenderedPageBreak/>
               <w:t xml:space="preserve">+void </w:t>
             </w:r>
             <w:proofErr w:type="spellStart"/>
@@ -9013,7 +9164,6 @@
           <w:sz w:val="36"/>
           <w:szCs w:val="44"/>
         </w:rPr>
-        <w:lastRenderedPageBreak/>
         <w:t>2.4.1 Constructors</w:t>
       </w:r>
     </w:p>
@@ -9715,6 +9865,7 @@
           <w:sz w:val="40"/>
           <w:szCs w:val="40"/>
         </w:rPr>
+        <w:lastRenderedPageBreak/>
         <w:tab/>
       </w:r>
       <w:r>
@@ -9892,7 +10043,6 @@
           <w:sz w:val="48"/>
           <w:szCs w:val="48"/>
         </w:rPr>
-        <w:lastRenderedPageBreak/>
         <w:t>3. Package Entity</w:t>
       </w:r>
     </w:p>
@@ -10400,6 +10550,7 @@
                 <w:sz w:val="36"/>
                 <w:szCs w:val="44"/>
               </w:rPr>
+              <w:lastRenderedPageBreak/>
               <w:t xml:space="preserve">initialize inventory with new </w:t>
             </w:r>
             <w:proofErr w:type="spellStart"/>
@@ -11224,6 +11375,7 @@
                 <w:sz w:val="36"/>
                 <w:szCs w:val="44"/>
               </w:rPr>
+              <w:lastRenderedPageBreak/>
               <w:t>-int direction</w:t>
             </w:r>
           </w:p>
@@ -11430,7 +11582,6 @@
                 <w:sz w:val="36"/>
                 <w:szCs w:val="44"/>
               </w:rPr>
-              <w:lastRenderedPageBreak/>
               <w:t>-int dashing</w:t>
             </w:r>
           </w:p>
@@ -12055,6 +12206,7 @@
                 <w:sz w:val="36"/>
                 <w:szCs w:val="44"/>
               </w:rPr>
+              <w:lastRenderedPageBreak/>
               <w:t xml:space="preserve">-Sprite </w:t>
             </w:r>
             <w:proofErr w:type="spellStart"/>
@@ -12291,16 +12443,7 @@
                 <w:sz w:val="36"/>
                 <w:szCs w:val="44"/>
               </w:rPr>
-              <w:t xml:space="preserve"> every second, if reaches threshold, player heals and </w:t>
-            </w:r>
-            <w:r>
-              <w:rPr>
-                <w:rFonts w:ascii="TH Sarabun New" w:hAnsi="TH Sarabun New" w:cs="TH Sarabun New"/>
-                <w:sz w:val="36"/>
-                <w:szCs w:val="44"/>
-              </w:rPr>
-              <w:lastRenderedPageBreak/>
-              <w:t>the value reset to 0. Scale with an artifact.</w:t>
+              <w:t xml:space="preserve"> every second, if reaches threshold, player heals and the value reset to 0. Scale with an artifact.</w:t>
             </w:r>
           </w:p>
         </w:tc>
@@ -12817,6 +12960,7 @@
                 <w:sz w:val="36"/>
                 <w:szCs w:val="44"/>
               </w:rPr>
+              <w:lastRenderedPageBreak/>
               <w:t xml:space="preserve">-void </w:t>
             </w:r>
             <w:proofErr w:type="spellStart"/>
@@ -13414,7 +13558,6 @@
                 <w:sz w:val="36"/>
                 <w:szCs w:val="44"/>
               </w:rPr>
-              <w:lastRenderedPageBreak/>
               <w:t xml:space="preserve">-void </w:t>
             </w:r>
             <w:proofErr w:type="gramStart"/>
@@ -14340,6 +14483,7 @@
                 <w:sz w:val="36"/>
                 <w:szCs w:val="44"/>
               </w:rPr>
+              <w:lastRenderedPageBreak/>
               <w:t>+</w:t>
             </w:r>
             <w:proofErr w:type="gramStart"/>
@@ -14585,7 +14729,6 @@
                 <w:szCs w:val="44"/>
                 <w:u w:val="single"/>
               </w:rPr>
-              <w:lastRenderedPageBreak/>
               <w:t>-</w:t>
             </w:r>
             <w:proofErr w:type="spellStart"/>
@@ -15434,6 +15577,7 @@
                 <w:szCs w:val="44"/>
                 <w:u w:val="single"/>
               </w:rPr>
+              <w:lastRenderedPageBreak/>
               <w:t xml:space="preserve">+void </w:t>
             </w:r>
             <w:proofErr w:type="spellStart"/>
@@ -16026,7 +16170,6 @@
                 <w:sz w:val="36"/>
                 <w:szCs w:val="44"/>
               </w:rPr>
-              <w:lastRenderedPageBreak/>
               <w:t xml:space="preserve">+void </w:t>
             </w:r>
             <w:proofErr w:type="gramStart"/>
@@ -16685,6 +16828,7 @@
                 <w:sz w:val="36"/>
                 <w:szCs w:val="44"/>
               </w:rPr>
+              <w:lastRenderedPageBreak/>
               <w:t>-int type</w:t>
             </w:r>
           </w:p>
@@ -17235,7 +17379,6 @@
                 <w:szCs w:val="44"/>
                 <w:u w:val="single"/>
               </w:rPr>
-              <w:lastRenderedPageBreak/>
               <w:t xml:space="preserve">+void </w:t>
             </w:r>
             <w:proofErr w:type="gramStart"/>
@@ -18335,6 +18478,7 @@
                 <w:sz w:val="36"/>
                 <w:szCs w:val="44"/>
               </w:rPr>
+              <w:lastRenderedPageBreak/>
               <w:t xml:space="preserve">+ </w:t>
             </w:r>
             <w:proofErr w:type="gramStart"/>
@@ -18896,7 +19040,6 @@
                 <w:sz w:val="36"/>
                 <w:szCs w:val="44"/>
               </w:rPr>
-              <w:lastRenderedPageBreak/>
               <w:t>-</w:t>
             </w:r>
             <w:proofErr w:type="spellStart"/>
@@ -19640,6 +19783,7 @@
                 <w:sz w:val="36"/>
                 <w:szCs w:val="44"/>
               </w:rPr>
+              <w:lastRenderedPageBreak/>
               <w:t xml:space="preserve">+void </w:t>
             </w:r>
             <w:proofErr w:type="spellStart"/>
@@ -19904,7 +20048,6 @@
           <w:sz w:val="40"/>
           <w:szCs w:val="48"/>
         </w:rPr>
-        <w:lastRenderedPageBreak/>
         <w:t>3</w:t>
       </w:r>
       <w:r>
@@ -20619,6 +20762,7 @@
                 <w:sz w:val="36"/>
                 <w:szCs w:val="44"/>
               </w:rPr>
+              <w:lastRenderedPageBreak/>
               <w:t xml:space="preserve">- </w:t>
             </w:r>
             <w:proofErr w:type="spellStart"/>
@@ -21371,7 +21515,6 @@
                 <w:sz w:val="36"/>
                 <w:szCs w:val="44"/>
               </w:rPr>
-              <w:lastRenderedPageBreak/>
               <w:t>- double speed</w:t>
             </w:r>
           </w:p>
@@ -22145,6 +22288,7 @@
           <w:sz w:val="36"/>
           <w:szCs w:val="44"/>
         </w:rPr>
+        <w:lastRenderedPageBreak/>
         <w:t>3.6.1 Constructor</w:t>
       </w:r>
       <w:r>
@@ -22479,7 +22623,6 @@
                 <w:sz w:val="36"/>
                 <w:szCs w:val="44"/>
               </w:rPr>
-              <w:lastRenderedPageBreak/>
               <w:t xml:space="preserve">-double </w:t>
             </w:r>
             <w:proofErr w:type="spellStart"/>
@@ -23117,6 +23260,7 @@
                 <w:sz w:val="36"/>
                 <w:szCs w:val="44"/>
               </w:rPr>
+              <w:lastRenderedPageBreak/>
               <w:t xml:space="preserve">+void </w:t>
             </w:r>
             <w:proofErr w:type="gramStart"/>
@@ -23564,7 +23708,6 @@
           <w:sz w:val="36"/>
           <w:szCs w:val="44"/>
         </w:rPr>
-        <w:lastRenderedPageBreak/>
         <w:t>3.7.2 Methods</w:t>
       </w:r>
     </w:p>
@@ -24169,6 +24312,7 @@
                 <w:sz w:val="36"/>
                 <w:szCs w:val="44"/>
               </w:rPr>
+              <w:lastRenderedPageBreak/>
               <w:t xml:space="preserve">+ </w:t>
             </w:r>
             <w:proofErr w:type="gramStart"/>
@@ -24830,7 +24974,6 @@
                 <w:sz w:val="36"/>
                 <w:szCs w:val="44"/>
               </w:rPr>
-              <w:lastRenderedPageBreak/>
               <w:t xml:space="preserve">+ void </w:t>
             </w:r>
             <w:proofErr w:type="spellStart"/>
@@ -25330,6 +25473,7 @@
                 <w:sz w:val="36"/>
                 <w:szCs w:val="44"/>
               </w:rPr>
+              <w:lastRenderedPageBreak/>
               <w:t>-</w:t>
             </w:r>
             <w:proofErr w:type="spellStart"/>
@@ -25734,7 +25878,6 @@
           <w:sz w:val="36"/>
           <w:szCs w:val="44"/>
         </w:rPr>
-        <w:lastRenderedPageBreak/>
         <w:t>3.10.1 Constructors</w:t>
       </w:r>
     </w:p>
@@ -26377,6 +26520,7 @@
                 <w:sz w:val="36"/>
                 <w:szCs w:val="44"/>
               </w:rPr>
+              <w:lastRenderedPageBreak/>
               <w:t>+</w:t>
             </w:r>
             <w:proofErr w:type="gramStart"/>
@@ -26848,7 +26992,6 @@
                 <w:sz w:val="36"/>
                 <w:szCs w:val="44"/>
               </w:rPr>
-              <w:lastRenderedPageBreak/>
               <w:t xml:space="preserve">Set layout to </w:t>
             </w:r>
             <w:proofErr w:type="spellStart"/>
@@ -26983,7 +27126,6 @@
           <w:sz w:val="40"/>
           <w:szCs w:val="48"/>
         </w:rPr>
-        <w:lastRenderedPageBreak/>
         <w:t xml:space="preserve">4.2 class </w:t>
       </w:r>
       <w:proofErr w:type="spellStart"/>
@@ -27439,6 +27581,7 @@
                 <w:sz w:val="36"/>
                 <w:szCs w:val="44"/>
               </w:rPr>
+              <w:lastRenderedPageBreak/>
               <w:t>Set background to be transparent if “transparent”.</w:t>
             </w:r>
           </w:p>
@@ -27463,6 +27606,7 @@
                 <w:sz w:val="36"/>
                 <w:szCs w:val="44"/>
               </w:rPr>
+              <w:lastRenderedPageBreak/>
               <w:t xml:space="preserve">+ </w:t>
             </w:r>
             <w:proofErr w:type="spellStart"/>
@@ -27829,7 +27973,6 @@
           <w:sz w:val="40"/>
           <w:szCs w:val="48"/>
         </w:rPr>
-        <w:lastRenderedPageBreak/>
         <w:t xml:space="preserve">4.3 class </w:t>
       </w:r>
       <w:proofErr w:type="spellStart"/>
@@ -28255,6 +28398,7 @@
           <w:sz w:val="36"/>
           <w:szCs w:val="44"/>
         </w:rPr>
+        <w:lastRenderedPageBreak/>
         <w:t>Pane to be show when the game end.</w:t>
       </w:r>
       <w:r>
@@ -28781,7 +28925,6 @@
                 <w:sz w:val="36"/>
                 <w:szCs w:val="44"/>
               </w:rPr>
-              <w:lastRenderedPageBreak/>
               <w:t xml:space="preserve">+ </w:t>
             </w:r>
             <w:proofErr w:type="spellStart"/>
@@ -29259,6 +29402,7 @@
           <w:sz w:val="40"/>
           <w:szCs w:val="48"/>
         </w:rPr>
+        <w:lastRenderedPageBreak/>
         <w:t xml:space="preserve">4.6 </w:t>
       </w:r>
       <w:r>
@@ -29939,7 +30083,6 @@
           <w:sz w:val="40"/>
           <w:szCs w:val="48"/>
         </w:rPr>
-        <w:lastRenderedPageBreak/>
         <w:t>4.</w:t>
       </w:r>
       <w:r>
@@ -30572,6 +30715,7 @@
                 <w:sz w:val="36"/>
                 <w:szCs w:val="44"/>
               </w:rPr>
+              <w:lastRenderedPageBreak/>
               <w:t xml:space="preserve">+ void </w:t>
             </w:r>
             <w:proofErr w:type="gramStart"/>
@@ -31245,7 +31389,6 @@
                 <w:sz w:val="36"/>
                 <w:szCs w:val="44"/>
               </w:rPr>
-              <w:lastRenderedPageBreak/>
               <w:t xml:space="preserve">- Pane </w:t>
             </w:r>
             <w:proofErr w:type="spellStart"/>
@@ -31862,6 +32005,7 @@
           <w:sz w:val="36"/>
           <w:szCs w:val="44"/>
         </w:rPr>
+        <w:lastRenderedPageBreak/>
         <w:t>4.</w:t>
       </w:r>
       <w:r>
@@ -32461,7 +32605,6 @@
                 <w:sz w:val="36"/>
                 <w:szCs w:val="44"/>
               </w:rPr>
-              <w:lastRenderedPageBreak/>
               <w:t xml:space="preserve">- </w:t>
             </w:r>
             <w:r>
@@ -33335,6 +33478,7 @@
           <w:sz w:val="36"/>
           <w:szCs w:val="44"/>
         </w:rPr>
+        <w:lastRenderedPageBreak/>
         <w:t>Key handler for gameplay</w:t>
       </w:r>
       <w:r>
@@ -34050,7 +34194,6 @@
                 <w:sz w:val="36"/>
                 <w:szCs w:val="44"/>
               </w:rPr>
-              <w:lastRenderedPageBreak/>
               <w:t xml:space="preserve">+ void </w:t>
             </w:r>
             <w:proofErr w:type="gramStart"/>
@@ -34863,6 +35006,7 @@
                 <w:sz w:val="36"/>
                 <w:szCs w:val="44"/>
               </w:rPr>
+              <w:lastRenderedPageBreak/>
               <w:t xml:space="preserve">- </w:t>
             </w:r>
             <w:proofErr w:type="spellStart"/>
@@ -35684,7 +35828,6 @@
                 <w:sz w:val="36"/>
                 <w:szCs w:val="44"/>
               </w:rPr>
-              <w:lastRenderedPageBreak/>
               <w:t xml:space="preserve">+ </w:t>
             </w:r>
             <w:proofErr w:type="spellStart"/>
@@ -36705,6 +36848,7 @@
           <w:sz w:val="40"/>
           <w:szCs w:val="48"/>
         </w:rPr>
+        <w:lastRenderedPageBreak/>
         <w:t xml:space="preserve">5.4 class </w:t>
       </w:r>
       <w:proofErr w:type="spellStart"/>
@@ -37434,7 +37578,6 @@
                 <w:sz w:val="36"/>
                 <w:szCs w:val="44"/>
               </w:rPr>
-              <w:lastRenderedPageBreak/>
               <w:t xml:space="preserve">- </w:t>
             </w:r>
             <w:proofErr w:type="spellStart"/>
@@ -38370,6 +38513,7 @@
           <w:sz w:val="36"/>
           <w:szCs w:val="44"/>
         </w:rPr>
+        <w:lastRenderedPageBreak/>
         <w:t>5.4</w:t>
       </w:r>
       <w:r>
@@ -39279,7 +39423,6 @@
                 <w:sz w:val="36"/>
                 <w:szCs w:val="44"/>
               </w:rPr>
-              <w:lastRenderedPageBreak/>
               <w:t xml:space="preserve">+ </w:t>
             </w:r>
             <w:proofErr w:type="spellStart"/>
@@ -39625,6 +39768,382 @@
         </w:tc>
       </w:tr>
     </w:tbl>
+    <w:p>
+      <w:pPr>
+        <w:spacing w:before="360" w:after="0"/>
+        <w:rPr>
+          <w:rFonts w:ascii="TH Sarabun New" w:hAnsi="TH Sarabun New" w:cs="TH Sarabun New" w:hint="cs"/>
+          <w:b/>
+          <w:bCs/>
+          <w:sz w:val="40"/>
+          <w:szCs w:val="48"/>
+          <w:lang w:val="en-US"/>
+        </w:rPr>
+      </w:pPr>
+      <w:r>
+        <w:rPr>
+          <w:rFonts w:ascii="TH Sarabun New" w:hAnsi="TH Sarabun New" w:cs="TH Sarabun New"/>
+          <w:b/>
+          <w:bCs/>
+          <w:sz w:val="40"/>
+          <w:szCs w:val="48"/>
+        </w:rPr>
+        <w:lastRenderedPageBreak/>
+        <w:t xml:space="preserve">7 </w:t>
+      </w:r>
+      <w:proofErr w:type="spellStart"/>
+      <w:r>
+        <w:rPr>
+          <w:rFonts w:ascii="TH Sarabun New" w:hAnsi="TH Sarabun New" w:cs="TH Sarabun New"/>
+          <w:b/>
+          <w:bCs/>
+          <w:sz w:val="40"/>
+          <w:szCs w:val="48"/>
+        </w:rPr>
+        <w:t>Defualt</w:t>
+      </w:r>
+      <w:proofErr w:type="spellEnd"/>
+      <w:r>
+        <w:rPr>
+          <w:rFonts w:ascii="TH Sarabun New" w:hAnsi="TH Sarabun New" w:cs="TH Sarabun New"/>
+          <w:b/>
+          <w:bCs/>
+          <w:sz w:val="40"/>
+          <w:szCs w:val="48"/>
+        </w:rPr>
+        <w:t xml:space="preserve"> package</w:t>
+      </w:r>
+    </w:p>
+    <w:p>
+      <w:pPr>
+        <w:rPr>
+          <w:rFonts w:ascii="TH Sarabun New" w:hAnsi="TH Sarabun New" w:cs="TH Sarabun New"/>
+          <w:b/>
+          <w:bCs/>
+          <w:sz w:val="40"/>
+          <w:szCs w:val="48"/>
+        </w:rPr>
+      </w:pPr>
+      <w:r>
+        <w:rPr>
+          <w:rFonts w:ascii="TH Sarabun New" w:hAnsi="TH Sarabun New" w:cs="TH Sarabun New"/>
+          <w:b/>
+          <w:bCs/>
+          <w:sz w:val="40"/>
+          <w:szCs w:val="48"/>
+        </w:rPr>
+        <w:t>7</w:t>
+      </w:r>
+      <w:r>
+        <w:rPr>
+          <w:rFonts w:ascii="TH Sarabun New" w:hAnsi="TH Sarabun New" w:cs="TH Sarabun New"/>
+          <w:b/>
+          <w:bCs/>
+          <w:sz w:val="40"/>
+          <w:szCs w:val="48"/>
+        </w:rPr>
+        <w:t xml:space="preserve">.1 class </w:t>
+      </w:r>
+      <w:r>
+        <w:rPr>
+          <w:rFonts w:ascii="TH Sarabun New" w:hAnsi="TH Sarabun New" w:cs="TH Sarabun New"/>
+          <w:b/>
+          <w:bCs/>
+          <w:sz w:val="40"/>
+          <w:szCs w:val="48"/>
+        </w:rPr>
+        <w:t>Main extends Application</w:t>
+      </w:r>
+    </w:p>
+    <w:p>
+      <w:pPr>
+        <w:rPr>
+          <w:rFonts w:ascii="TH Sarabun New" w:hAnsi="TH Sarabun New" w:cs="TH Sarabun New"/>
+          <w:sz w:val="36"/>
+          <w:szCs w:val="44"/>
+        </w:rPr>
+      </w:pPr>
+      <w:r>
+        <w:rPr>
+          <w:rFonts w:ascii="TH Sarabun New" w:hAnsi="TH Sarabun New" w:cs="TH Sarabun New"/>
+          <w:sz w:val="36"/>
+          <w:szCs w:val="44"/>
+        </w:rPr>
+        <w:tab/>
+      </w:r>
+      <w:r>
+        <w:rPr>
+          <w:rFonts w:ascii="TH Sarabun New" w:hAnsi="TH Sarabun New" w:cs="TH Sarabun New"/>
+          <w:sz w:val="36"/>
+          <w:szCs w:val="44"/>
+        </w:rPr>
+        <w:t>Main</w:t>
+      </w:r>
+    </w:p>
+    <w:p>
+      <w:pPr>
+        <w:spacing w:after="0"/>
+        <w:rPr>
+          <w:rFonts w:ascii="TH Sarabun New" w:hAnsi="TH Sarabun New" w:cs="TH Sarabun New"/>
+          <w:sz w:val="36"/>
+          <w:szCs w:val="44"/>
+        </w:rPr>
+      </w:pPr>
+      <w:r>
+        <w:rPr>
+          <w:rFonts w:ascii="TH Sarabun New" w:hAnsi="TH Sarabun New" w:cs="TH Sarabun New"/>
+          <w:sz w:val="36"/>
+          <w:szCs w:val="44"/>
+        </w:rPr>
+        <w:t>7.1.1 Constructors</w:t>
+      </w:r>
+    </w:p>
+    <w:tbl>
+      <w:tblPr>
+        <w:tblStyle w:val="TableGrid"/>
+        <w:tblW w:w="0" w:type="auto"/>
+        <w:tblLook w:val="04A0" w:firstRow="1" w:lastRow="0" w:firstColumn="1" w:lastColumn="0" w:noHBand="0" w:noVBand="1"/>
+      </w:tblPr>
+      <w:tblGrid>
+        <w:gridCol w:w="4508"/>
+        <w:gridCol w:w="4508"/>
+      </w:tblGrid>
+      <w:tr>
+        <w:tc>
+          <w:tcPr>
+            <w:tcW w:w="4508" w:type="dxa"/>
+          </w:tcPr>
+          <w:p>
+            <w:pPr>
+              <w:rPr>
+                <w:rFonts w:ascii="TH Sarabun New" w:hAnsi="TH Sarabun New" w:cs="TH Sarabun New"/>
+                <w:sz w:val="36"/>
+                <w:szCs w:val="44"/>
+              </w:rPr>
+            </w:pPr>
+            <w:r>
+              <w:rPr>
+                <w:rFonts w:ascii="TH Sarabun New" w:hAnsi="TH Sarabun New" w:cs="TH Sarabun New"/>
+                <w:sz w:val="36"/>
+                <w:szCs w:val="44"/>
+              </w:rPr>
+              <w:t>+ v</w:t>
+            </w:r>
+            <w:r>
+              <w:rPr>
+                <w:rFonts w:ascii="TH Sarabun New" w:hAnsi="TH Sarabun New" w:cs="TH Sarabun New"/>
+                <w:sz w:val="36"/>
+                <w:szCs w:val="44"/>
+              </w:rPr>
+              <w:t xml:space="preserve">oid </w:t>
+            </w:r>
+            <w:proofErr w:type="gramStart"/>
+            <w:r>
+              <w:rPr>
+                <w:rFonts w:ascii="TH Sarabun New" w:hAnsi="TH Sarabun New" w:cs="TH Sarabun New"/>
+                <w:sz w:val="36"/>
+                <w:szCs w:val="44"/>
+              </w:rPr>
+              <w:t>main(</w:t>
+            </w:r>
+            <w:proofErr w:type="gramEnd"/>
+            <w:r>
+              <w:rPr>
+                <w:rFonts w:ascii="TH Sarabun New" w:hAnsi="TH Sarabun New" w:cs="TH Sarabun New"/>
+                <w:sz w:val="36"/>
+                <w:szCs w:val="44"/>
+              </w:rPr>
+              <w:t xml:space="preserve">String[] </w:t>
+            </w:r>
+            <w:proofErr w:type="spellStart"/>
+            <w:r>
+              <w:rPr>
+                <w:rFonts w:ascii="TH Sarabun New" w:hAnsi="TH Sarabun New" w:cs="TH Sarabun New"/>
+                <w:sz w:val="36"/>
+                <w:szCs w:val="44"/>
+              </w:rPr>
+              <w:t>args</w:t>
+            </w:r>
+            <w:proofErr w:type="spellEnd"/>
+            <w:r>
+              <w:rPr>
+                <w:rFonts w:ascii="TH Sarabun New" w:hAnsi="TH Sarabun New" w:cs="TH Sarabun New"/>
+                <w:sz w:val="36"/>
+                <w:szCs w:val="44"/>
+              </w:rPr>
+              <w:t>)</w:t>
+            </w:r>
+          </w:p>
+        </w:tc>
+        <w:tc>
+          <w:tcPr>
+            <w:tcW w:w="4508" w:type="dxa"/>
+          </w:tcPr>
+          <w:p>
+            <w:pPr>
+              <w:rPr>
+                <w:rFonts w:ascii="TH Sarabun New" w:hAnsi="TH Sarabun New" w:cs="TH Sarabun New"/>
+                <w:sz w:val="36"/>
+                <w:szCs w:val="44"/>
+              </w:rPr>
+            </w:pPr>
+            <w:r>
+              <w:rPr>
+                <w:rFonts w:ascii="TH Sarabun New" w:hAnsi="TH Sarabun New" w:cs="TH Sarabun New"/>
+                <w:sz w:val="36"/>
+                <w:szCs w:val="44"/>
+              </w:rPr>
+              <w:t>Start main</w:t>
+            </w:r>
+          </w:p>
+        </w:tc>
+      </w:tr>
+    </w:tbl>
+    <w:p>
+      <w:pPr>
+        <w:spacing w:before="360" w:after="0"/>
+        <w:rPr>
+          <w:rFonts w:ascii="TH Sarabun New" w:hAnsi="TH Sarabun New" w:cs="TH Sarabun New"/>
+          <w:sz w:val="36"/>
+          <w:szCs w:val="44"/>
+        </w:rPr>
+      </w:pPr>
+      <w:r>
+        <w:rPr>
+          <w:rFonts w:ascii="TH Sarabun New" w:hAnsi="TH Sarabun New" w:cs="TH Sarabun New"/>
+          <w:sz w:val="36"/>
+          <w:szCs w:val="44"/>
+        </w:rPr>
+        <w:t>7</w:t>
+      </w:r>
+      <w:r>
+        <w:rPr>
+          <w:rFonts w:ascii="TH Sarabun New" w:hAnsi="TH Sarabun New" w:cs="TH Sarabun New"/>
+          <w:sz w:val="36"/>
+          <w:szCs w:val="44"/>
+        </w:rPr>
+        <w:t>.1.</w:t>
+      </w:r>
+      <w:r>
+        <w:rPr>
+          <w:rFonts w:ascii="TH Sarabun New" w:hAnsi="TH Sarabun New" w:cs="TH Sarabun New"/>
+          <w:sz w:val="36"/>
+          <w:szCs w:val="44"/>
+        </w:rPr>
+        <w:t>2</w:t>
+      </w:r>
+      <w:r>
+        <w:rPr>
+          <w:rFonts w:ascii="TH Sarabun New" w:hAnsi="TH Sarabun New" w:cs="TH Sarabun New"/>
+          <w:sz w:val="36"/>
+          <w:szCs w:val="44"/>
+        </w:rPr>
+        <w:t xml:space="preserve"> Method</w:t>
+      </w:r>
+    </w:p>
+    <w:tbl>
+      <w:tblPr>
+        <w:tblStyle w:val="TableGrid"/>
+        <w:tblW w:w="0" w:type="auto"/>
+        <w:tblLook w:val="04A0" w:firstRow="1" w:lastRow="0" w:firstColumn="1" w:lastColumn="0" w:noHBand="0" w:noVBand="1"/>
+      </w:tblPr>
+      <w:tblGrid>
+        <w:gridCol w:w="4508"/>
+        <w:gridCol w:w="4508"/>
+      </w:tblGrid>
+      <w:tr>
+        <w:tc>
+          <w:tcPr>
+            <w:tcW w:w="4508" w:type="dxa"/>
+          </w:tcPr>
+          <w:p>
+            <w:pPr>
+              <w:rPr>
+                <w:rFonts w:ascii="TH Sarabun New" w:hAnsi="TH Sarabun New" w:cs="TH Sarabun New"/>
+                <w:sz w:val="36"/>
+                <w:szCs w:val="44"/>
+              </w:rPr>
+            </w:pPr>
+            <w:r>
+              <w:rPr>
+                <w:rFonts w:ascii="TH Sarabun New" w:hAnsi="TH Sarabun New" w:cs="TH Sarabun New"/>
+                <w:sz w:val="36"/>
+                <w:szCs w:val="44"/>
+              </w:rPr>
+              <w:t>+ void</w:t>
+            </w:r>
+            <w:r>
+              <w:rPr>
+                <w:rFonts w:ascii="TH Sarabun New" w:hAnsi="TH Sarabun New" w:cs="TH Sarabun New"/>
+                <w:sz w:val="36"/>
+                <w:szCs w:val="44"/>
+              </w:rPr>
+              <w:t xml:space="preserve"> </w:t>
+            </w:r>
+            <w:proofErr w:type="gramStart"/>
+            <w:r>
+              <w:rPr>
+                <w:rFonts w:ascii="TH Sarabun New" w:hAnsi="TH Sarabun New" w:cs="TH Sarabun New"/>
+                <w:sz w:val="36"/>
+                <w:szCs w:val="44"/>
+              </w:rPr>
+              <w:t>start(</w:t>
+            </w:r>
+            <w:proofErr w:type="gramEnd"/>
+            <w:r>
+              <w:rPr>
+                <w:rFonts w:ascii="TH Sarabun New" w:hAnsi="TH Sarabun New" w:cs="TH Sarabun New"/>
+                <w:sz w:val="36"/>
+                <w:szCs w:val="44"/>
+              </w:rPr>
+              <w:t>Stage stage)</w:t>
+            </w:r>
+          </w:p>
+        </w:tc>
+        <w:tc>
+          <w:tcPr>
+            <w:tcW w:w="4508" w:type="dxa"/>
+          </w:tcPr>
+          <w:p>
+            <w:pPr>
+              <w:rPr>
+                <w:rFonts w:ascii="TH Sarabun New" w:hAnsi="TH Sarabun New" w:cs="TH Sarabun New"/>
+                <w:sz w:val="36"/>
+                <w:szCs w:val="44"/>
+              </w:rPr>
+            </w:pPr>
+            <w:r>
+              <w:rPr>
+                <w:rFonts w:ascii="TH Sarabun New" w:hAnsi="TH Sarabun New" w:cs="TH Sarabun New"/>
+                <w:sz w:val="36"/>
+                <w:szCs w:val="44"/>
+              </w:rPr>
+              <w:t>Start application with stage</w:t>
+            </w:r>
+          </w:p>
+        </w:tc>
+      </w:tr>
+    </w:tbl>
+    <w:p>
+      <w:pPr>
+        <w:spacing w:before="360"/>
+        <w:rPr>
+          <w:rFonts w:ascii="TH Sarabun New" w:hAnsi="TH Sarabun New" w:cs="TH Sarabun New"/>
+          <w:sz w:val="36"/>
+          <w:szCs w:val="44"/>
+        </w:rPr>
+      </w:pPr>
+    </w:p>
+    <w:p>
+      <w:pPr>
+        <w:spacing w:before="360"/>
+        <w:rPr>
+          <w:rFonts w:ascii="TH Sarabun New" w:hAnsi="TH Sarabun New" w:cs="TH Sarabun New"/>
+          <w:sz w:val="36"/>
+          <w:szCs w:val="44"/>
+        </w:rPr>
+      </w:pPr>
+    </w:p>
     <w:p>
       <w:pPr>
         <w:spacing w:before="360"/>
@@ -39987,6 +40506,119 @@
     </w:lvl>
   </w:abstractNum>
   <w:abstractNum w:abstractNumId="3" w15:restartNumberingAfterBreak="0">
+    <w:nsid w:val="5888129C"/>
+    <w:multiLevelType w:val="multilevel"/>
+    <w:tmpl w:val="2C9488E0"/>
+    <w:lvl w:ilvl="0">
+      <w:start w:val="1"/>
+      <w:numFmt w:val="decimal"/>
+      <w:lvlText w:val="%1."/>
+      <w:lvlJc w:val="left"/>
+      <w:pPr>
+        <w:tabs>
+          <w:tab w:val="num" w:pos="720"/>
+        </w:tabs>
+        <w:ind w:left="720" w:hanging="360"/>
+      </w:pPr>
+    </w:lvl>
+    <w:lvl w:ilvl="1" w:tentative="1">
+      <w:start w:val="1"/>
+      <w:numFmt w:val="decimal"/>
+      <w:lvlText w:val="%2."/>
+      <w:lvlJc w:val="left"/>
+      <w:pPr>
+        <w:tabs>
+          <w:tab w:val="num" w:pos="1440"/>
+        </w:tabs>
+        <w:ind w:left="1440" w:hanging="360"/>
+      </w:pPr>
+    </w:lvl>
+    <w:lvl w:ilvl="2" w:tentative="1">
+      <w:start w:val="1"/>
+      <w:numFmt w:val="decimal"/>
+      <w:lvlText w:val="%3."/>
+      <w:lvlJc w:val="left"/>
+      <w:pPr>
+        <w:tabs>
+          <w:tab w:val="num" w:pos="2160"/>
+        </w:tabs>
+        <w:ind w:left="2160" w:hanging="360"/>
+      </w:pPr>
+    </w:lvl>
+    <w:lvl w:ilvl="3" w:tentative="1">
+      <w:start w:val="1"/>
+      <w:numFmt w:val="decimal"/>
+      <w:lvlText w:val="%4."/>
+      <w:lvlJc w:val="left"/>
+      <w:pPr>
+        <w:tabs>
+          <w:tab w:val="num" w:pos="2880"/>
+        </w:tabs>
+        <w:ind w:left="2880" w:hanging="360"/>
+      </w:pPr>
+    </w:lvl>
+    <w:lvl w:ilvl="4" w:tentative="1">
+      <w:start w:val="1"/>
+      <w:numFmt w:val="decimal"/>
+      <w:lvlText w:val="%5."/>
+      <w:lvlJc w:val="left"/>
+      <w:pPr>
+        <w:tabs>
+          <w:tab w:val="num" w:pos="3600"/>
+        </w:tabs>
+        <w:ind w:left="3600" w:hanging="360"/>
+      </w:pPr>
+    </w:lvl>
+    <w:lvl w:ilvl="5" w:tentative="1">
+      <w:start w:val="1"/>
+      <w:numFmt w:val="decimal"/>
+      <w:lvlText w:val="%6."/>
+      <w:lvlJc w:val="left"/>
+      <w:pPr>
+        <w:tabs>
+          <w:tab w:val="num" w:pos="4320"/>
+        </w:tabs>
+        <w:ind w:left="4320" w:hanging="360"/>
+      </w:pPr>
+    </w:lvl>
+    <w:lvl w:ilvl="6" w:tentative="1">
+      <w:start w:val="1"/>
+      <w:numFmt w:val="decimal"/>
+      <w:lvlText w:val="%7."/>
+      <w:lvlJc w:val="left"/>
+      <w:pPr>
+        <w:tabs>
+          <w:tab w:val="num" w:pos="5040"/>
+        </w:tabs>
+        <w:ind w:left="5040" w:hanging="360"/>
+      </w:pPr>
+    </w:lvl>
+    <w:lvl w:ilvl="7" w:tentative="1">
+      <w:start w:val="1"/>
+      <w:numFmt w:val="decimal"/>
+      <w:lvlText w:val="%8."/>
+      <w:lvlJc w:val="left"/>
+      <w:pPr>
+        <w:tabs>
+          <w:tab w:val="num" w:pos="5760"/>
+        </w:tabs>
+        <w:ind w:left="5760" w:hanging="360"/>
+      </w:pPr>
+    </w:lvl>
+    <w:lvl w:ilvl="8" w:tentative="1">
+      <w:start w:val="1"/>
+      <w:numFmt w:val="decimal"/>
+      <w:lvlText w:val="%9."/>
+      <w:lvlJc w:val="left"/>
+      <w:pPr>
+        <w:tabs>
+          <w:tab w:val="num" w:pos="6480"/>
+        </w:tabs>
+        <w:ind w:left="6480" w:hanging="360"/>
+      </w:pPr>
+    </w:lvl>
+  </w:abstractNum>
+  <w:abstractNum w:abstractNumId="4" w15:restartNumberingAfterBreak="0">
     <w:nsid w:val="78831CAE"/>
     <w:multiLevelType w:val="hybridMultilevel"/>
     <w:tmpl w:val="1194B198"/>
@@ -40109,6 +40741,9 @@
     <w:abstractNumId w:val="1"/>
   </w:num>
   <w:num w:numId="4">
+    <w:abstractNumId w:val="4"/>
+  </w:num>
+  <w:num w:numId="5">
     <w:abstractNumId w:val="3"/>
   </w:num>
 </w:numbering>
@@ -40570,6 +41205,20 @@
       <w:contextualSpacing/>
     </w:pPr>
   </w:style>
+  <w:style w:type="paragraph" w:customStyle="1" w:styleId="messagelistitem-1-jvgy">
+    <w:name w:val="messagelistitem-1-jvgy"/>
+    <w:basedOn w:val="Normal"/>
+    <w:rsid w:val="00B6054F"/>
+    <w:pPr>
+      <w:spacing w:before="100" w:beforeAutospacing="1" w:after="100" w:afterAutospacing="1" w:line="240" w:lineRule="auto"/>
+    </w:pPr>
+    <w:rPr>
+      <w:rFonts w:ascii="Times New Roman" w:eastAsia="Times New Roman" w:hAnsi="Times New Roman" w:cs="Times New Roman"/>
+      <w:sz w:val="24"/>
+      <w:szCs w:val="24"/>
+      <w:lang w:eastAsia="en-GB"/>
+    </w:rPr>
+  </w:style>
 </w:styles>
 </file>
 

</xml_diff>